<commit_message>
changes done in hello document
</commit_message>
<xml_diff>
--- a/hello.docx
+++ b/hello.docx
@@ -14,10 +14,15 @@
     </w:p>
     <w:p>
       <w:r>
-        <w:t>bdajbfjkbdfjkfsdb</w:t>
+        <w:t>Hello you are wastge fellow so do jjjj hhjkk</w:t>
       </w:r>
       <w:bookmarkStart w:id="0" w:name="_GoBack"/>
       <w:bookmarkEnd w:id="0"/>
+    </w:p>
+    <w:p>
+      <w:r>
+        <w:t>bdajbfjkbdfjkfsdb</w:t>
+      </w:r>
     </w:p>
     <w:sectPr>
       <w:pgSz w:w="12240" w:h="15840"/>

</xml_diff>

<commit_message>
added files for revert practice
</commit_message>
<xml_diff>
--- a/hello.docx
+++ b/hello.docx
@@ -12,12 +12,31 @@
         <w:t>Hdajbfhfdajkfd</w:t>
       </w:r>
     </w:p>
+    <w:p/>
+    <w:p>
+      <w:r>
+        <w:t>3.Hejkdfbfdjksdbjkvbjv</w:t>
+      </w:r>
+    </w:p>
+    <w:p>
+      <w:r>
+        <w:t>4.Jdsbvjksbvjksfbv</w:t>
+      </w:r>
+    </w:p>
+    <w:p>
+      <w:r>
+        <w:t>5.</w:t>
+      </w:r>
+      <w:bookmarkStart w:id="0" w:name="_GoBack"/>
+      <w:bookmarkEnd w:id="0"/>
+      <w:r>
+        <w:t>dvbvksbvdjkvfdsj</w:t>
+      </w:r>
+    </w:p>
     <w:p>
       <w:r>
         <w:t>bdajbfjkbdfjkfsdb</w:t>
       </w:r>
-      <w:bookmarkStart w:id="0" w:name="_GoBack"/>
-      <w:bookmarkEnd w:id="0"/>
     </w:p>
     <w:sectPr>
       <w:pgSz w:w="12240" w:h="15840"/>

</xml_diff>

<commit_message>
added for prctice to brachess creation
</commit_message>
<xml_diff>
--- a/hello.docx
+++ b/hello.docx
@@ -15,28 +15,22 @@
     <w:p/>
     <w:p>
       <w:r>
-        <w:t>3.Hejkdfbfdjksdbjkvbjv</w:t>
+        <w:t>B</w:t>
+      </w:r>
+      <w:r>
+        <w:t>dajbfjkbdfjkfsdb</w:t>
       </w:r>
     </w:p>
+    <w:p/>
+    <w:p/>
+    <w:p/>
+    <w:p/>
     <w:p>
       <w:r>
-        <w:t>4.Jdsbvjksbvjksfbv</w:t>
-      </w:r>
-    </w:p>
-    <w:p>
-      <w:r>
-        <w:t>5.</w:t>
+        <w:t>Jskdnjksvbn jsknvjsnvji djsnfdsjnvd oisdnvdosnvf jsdnvjdsnv</w:t>
       </w:r>
       <w:bookmarkStart w:id="0" w:name="_GoBack"/>
       <w:bookmarkEnd w:id="0"/>
-      <w:r>
-        <w:t>dvbvksbvdjkvfdsj</w:t>
-      </w:r>
-    </w:p>
-    <w:p>
-      <w:r>
-        <w:t>bdajbfjkbdfjkfsdb</w:t>
-      </w:r>
     </w:p>
     <w:sectPr>
       <w:pgSz w:w="12240" w:h="15840"/>

</xml_diff>